<commit_message>
updated manuscript and workflow.
</commit_message>
<xml_diff>
--- a/docs/ms/ms.docx
+++ b/docs/ms/ms.docx
@@ -22,6 +22,11 @@
         <w:t xml:space="preserve">here</w:t>
       </w:r>
     </w:p>
+    <w:p>
+      <w:r>
+        <w:br w:type="page"/>
+      </w:r>
+    </w:p>
     <w:bookmarkStart w:id="20" w:name="abstract"/>
     <w:p>
       <w:pPr>
@@ -71,17 +76,7 @@
         <w:t xml:space="preserve"> </w:t>
       </w:r>
       <w:r>
-        <w:t xml:space="preserve">(</w:t>
-      </w:r>
-      <w:r>
-        <w:rPr>
-          <w:bCs/>
-          <w:b/>
-        </w:rPr>
-        <w:t xml:space="preserve">steffen2015?</w:t>
-      </w:r>
-      <w:r>
-        <w:t xml:space="preserve">)</w:t>
+        <w:t xml:space="preserve">(Steffen et al. 2015)</w:t>
       </w:r>
       <w:r>
         <w:t xml:space="preserve"> </w:t>
@@ -93,17 +88,7 @@
         <w:t xml:space="preserve"> </w:t>
       </w:r>
       <w:r>
-        <w:t xml:space="preserve">(</w:t>
-      </w:r>
-      <w:r>
-        <w:rPr>
-          <w:bCs/>
-          <w:b/>
-        </w:rPr>
-        <w:t xml:space="preserve">hillebrand2018?</w:t>
-      </w:r>
-      <w:r>
-        <w:t xml:space="preserve">)</w:t>
+        <w:t xml:space="preserve">(Hillebrand et al. 2018)</w:t>
       </w:r>
       <w:r>
         <w:t xml:space="preserve">. These shifts in communities through time are difficult to predict, in part, due to the multidimensional nature of biodiversity</w:t>
@@ -112,17 +97,7 @@
         <w:t xml:space="preserve"> </w:t>
       </w:r>
       <w:r>
-        <w:t xml:space="preserve">(</w:t>
-      </w:r>
-      <w:r>
-        <w:rPr>
-          <w:bCs/>
-          <w:b/>
-        </w:rPr>
-        <w:t xml:space="preserve">chase2018?</w:t>
-      </w:r>
-      <w:r>
-        <w:t xml:space="preserve">)</w:t>
+        <w:t xml:space="preserve">(Chase et al. 2018)</w:t>
       </w:r>
       <w:r>
         <w:t xml:space="preserve">. Yet, understanding how communities change through time is crucial for predicting current and future changes to biological systems and ecosystem services.</w:t>
@@ -140,30 +115,10 @@
         <w:t xml:space="preserve"> </w:t>
       </w:r>
       <w:r>
-        <w:t xml:space="preserve">(</w:t>
-      </w:r>
-      <w:r>
-        <w:rPr>
-          <w:bCs/>
-          <w:b/>
-        </w:rPr>
-        <w:t xml:space="preserve">williams2011?</w:t>
-      </w:r>
-      <w:r>
-        <w:t xml:space="preserve">)</w:t>
-      </w:r>
-      <w:r>
-        <w:t xml:space="preserve">(</w:t>
-      </w:r>
-      <w:r>
-        <w:rPr>
-          <w:bCs/>
-          <w:b/>
-        </w:rPr>
-        <w:t xml:space="preserve">scheffer2003?</w:t>
-      </w:r>
-      <w:r>
-        <w:t xml:space="preserve">)</w:t>
+        <w:t xml:space="preserve">(Williams et al. 2011)</w:t>
+      </w:r>
+      <w:r>
+        <w:t xml:space="preserve">(Scheffer and Carpenter 2003)</w:t>
       </w:r>
       <w:r>
         <w:t xml:space="preserve">.</w:t>
@@ -180,17 +135,7 @@
         <w:t xml:space="preserve"> </w:t>
       </w:r>
       <w:r>
-        <w:t xml:space="preserve">(</w:t>
-      </w:r>
-      <w:r>
-        <w:rPr>
-          <w:bCs/>
-          <w:b/>
-        </w:rPr>
-        <w:t xml:space="preserve">antao2020?</w:t>
-      </w:r>
-      <w:r>
-        <w:t xml:space="preserve">)</w:t>
+        <w:t xml:space="preserve">(Antão et al. 2020)</w:t>
       </w:r>
       <w:r>
         <w:t xml:space="preserve">. Yet, we currently lack linkages between ecological theory, primarily derived from terrestrial systems, and data in marine systems leaving unanswered questions about biodiversity changes in these habitats</w:t>
@@ -199,17 +144,7 @@
         <w:t xml:space="preserve"> </w:t>
       </w:r>
       <w:r>
-        <w:t xml:space="preserve">(</w:t>
-      </w:r>
-      <w:r>
-        <w:rPr>
-          <w:bCs/>
-          <w:b/>
-        </w:rPr>
-        <w:t xml:space="preserve">blowes2019?</w:t>
-      </w:r>
-      <w:r>
-        <w:t xml:space="preserve">)</w:t>
+        <w:t xml:space="preserve">(Blowes et al. 2019)</w:t>
       </w:r>
       <w:r>
         <w:t xml:space="preserve">. We propose a framework to explore the nature of biodiversity change in an estuary bay community and connect this change to intrinsic and extrinsic drivers. This research will build towards a more coherent theory of biodiversity change through time</w:t>
@@ -218,17 +153,7 @@
         <w:t xml:space="preserve"> </w:t>
       </w:r>
       <w:r>
-        <w:t xml:space="preserve">(</w:t>
-      </w:r>
-      <w:r>
-        <w:rPr>
-          <w:bCs/>
-          <w:b/>
-        </w:rPr>
-        <w:t xml:space="preserve">shoemaker2020?</w:t>
-      </w:r>
-      <w:r>
-        <w:t xml:space="preserve">)</w:t>
+        <w:t xml:space="preserve">(Shoemaker et al. 2020)</w:t>
       </w:r>
       <w:r>
         <w:t xml:space="preserve">.</w:t>
@@ -294,17 +219,7 @@
         <w:t xml:space="preserve"> </w:t>
       </w:r>
       <w:r>
-        <w:t xml:space="preserve">(</w:t>
-      </w:r>
-      <w:r>
-        <w:rPr>
-          <w:bCs/>
-          <w:b/>
-        </w:rPr>
-        <w:t xml:space="preserve">bianchi2009?</w:t>
-      </w:r>
-      <w:r>
-        <w:t xml:space="preserve">)</w:t>
+        <w:t xml:space="preserve">(Bianchi et al. 2009)</w:t>
       </w:r>
       <w:r>
         <w:t xml:space="preserve">. While water column salinity and density are homogenous, strong salinity gradients exist seaward from the marsh to the barrier islands</w:t>
@@ -313,17 +228,7 @@
         <w:t xml:space="preserve"> </w:t>
       </w:r>
       <w:r>
-        <w:t xml:space="preserve">(</w:t>
-      </w:r>
-      <w:r>
-        <w:rPr>
-          <w:bCs/>
-          <w:b/>
-        </w:rPr>
-        <w:t xml:space="preserve">bianchi2009?</w:t>
-      </w:r>
-      <w:r>
-        <w:t xml:space="preserve">)</w:t>
+        <w:t xml:space="preserve">(Bianchi et al. 2009)</w:t>
       </w:r>
       <w:r>
         <w:t xml:space="preserve">. Tides in Terrebonne Bay are diurnal with a semidiurnal component, ranging 20-80 cm</w:t>
@@ -332,17 +237,7 @@
         <w:t xml:space="preserve"> </w:t>
       </w:r>
       <w:r>
-        <w:t xml:space="preserve">(</w:t>
-      </w:r>
-      <w:r>
-        <w:rPr>
-          <w:bCs/>
-          <w:b/>
-        </w:rPr>
-        <w:t xml:space="preserve">inoue2000?</w:t>
-      </w:r>
-      <w:r>
-        <w:t xml:space="preserve">)</w:t>
+        <w:t xml:space="preserve">(Inoue and Wiseman 2000)</w:t>
       </w:r>
       <w:r>
         <w:t xml:space="preserve">.</w:t>
@@ -390,7 +285,7 @@
         <w:t xml:space="preserve"> </w:t>
       </w:r>
       <w:r>
-        <w:t xml:space="preserve">and occasionally multiple</w:t>
+        <w:t xml:space="preserve">for 10 - 20 min. When multiple trawls were conducted on a single day, species counts were summed across all trawls and</w:t>
       </w:r>
     </w:p>
     <w:bookmarkEnd w:id="24"/>
@@ -446,6 +341,39 @@
         <w:t xml:space="preserve"> </w:t>
       </w:r>
       <w:r>
+        <w:t xml:space="preserve">(Chamberlain et al. 2020)</w:t>
+      </w:r>
+      <w:r>
+        <w:t xml:space="preserve"> </w:t>
+      </w:r>
+      <w:r>
+        <w:t xml:space="preserve">and further standardized to consistent taxonomic resolution for entire data series (Supplemental materials). We measured multiple aspects of species richness, first to track the uncorrected accumulation of species over time we filtered species from the data set after first occurrence. We then aggreagated all trawls within a calendar year and calculated two measures of species richness, accounting for differences in sampling effort among years. The first measure was asymptotic species richness,</w:t>
+      </w:r>
+      <w:r>
+        <w:t xml:space="preserve"> </w:t>
+      </w:r>
+      <w:r>
+        <w:rPr>
+          <w:iCs/>
+          <w:i/>
+        </w:rPr>
+        <w:t xml:space="preserve">S</w:t>
+      </w:r>
+      <w:r>
+        <w:rPr>
+          <w:vertAlign w:val="subscript"/>
+          <w:iCs/>
+          <w:i/>
+        </w:rPr>
+        <w:t xml:space="preserve">asymp</w:t>
+      </w:r>
+      <w:r>
+        <w:t xml:space="preserve">, using the Chao1 estimator</w:t>
+      </w:r>
+      <w:r>
+        <w:t xml:space="preserve"> </w:t>
+      </w:r>
+      <w:r>
         <w:t xml:space="preserve">(</w:t>
       </w:r>
       <w:r>
@@ -453,24 +381,26 @@
           <w:bCs/>
           <w:b/>
         </w:rPr>
-        <w:t xml:space="preserve">chamberlain2020?</w:t>
+        <w:t xml:space="preserve">chao1984?</w:t>
       </w:r>
       <w:r>
         <w:t xml:space="preserve">)</w:t>
       </w:r>
       <w:r>
-        <w:t xml:space="preserve"> </w:t>
-      </w:r>
-      <w:r>
-        <w:t xml:space="preserve">and further standardized to consistent taxonomic resolution for entire data series (Supplemental materials).</w:t>
-      </w:r>
-    </w:p>
-    <w:p>
-      <w:pPr>
-        <w:pStyle w:val="BodyText"/>
-      </w:pPr>
-      <w:r>
-        <w:t xml:space="preserve">mobr package</w:t>
+        <w:t xml:space="preserve">(Chao 1987)</w:t>
+      </w:r>
+      <w:r>
+        <w:t xml:space="preserve">. This metric is highly correlated with measured richness,</w:t>
+      </w:r>
+      <w:r>
+        <w:t xml:space="preserve"> </w:t>
+      </w:r>
+      <w:r>
+        <w:rPr>
+          <w:iCs/>
+          <w:i/>
+        </w:rPr>
+        <w:t xml:space="preserve">S</w:t>
       </w:r>
       <w:r>
         <w:t xml:space="preserve"> </w:t>
@@ -483,30 +413,13 @@
           <w:bCs/>
           <w:b/>
         </w:rPr>
-        <w:t xml:space="preserve">mcglinn2019?</w:t>
+        <w:t xml:space="preserve">mcgill2011?</w:t>
       </w:r>
       <w:r>
         <w:t xml:space="preserve">)</w:t>
       </w:r>
-    </w:p>
-    <w:p>
-      <w:pPr>
-        <w:pStyle w:val="BodyText"/>
-      </w:pPr>
-      <w:r>
-        <w:t xml:space="preserve">Trawls with &gt;20 individuals counted (This should be reconsidered when we aggregate at the annual scale)</w:t>
-      </w:r>
-      <w:r>
-        <w:t xml:space="preserve"> </w:t>
-      </w:r>
-      <w:r>
-        <w:t xml:space="preserve">Bootstrapping methods were used by resampling with replacement 99 times. From these permutations the 2.5% and 97.5% percentiles of yearly statistics were taken to estimate 95% percentile intervals. With this procedure we estimate:</w:t>
-      </w:r>
-      <w:r>
-        <w:t xml:space="preserve"> </w:t>
-      </w:r>
-      <w:r>
-        <w:t xml:space="preserve">-</w:t>
+      <w:r>
+        <w:t xml:space="preserve">, but attempts to extrapolate the total species richness based on incomplete sampling. Second, we attempted to account for differences in effort among years by estimating the effort-controlled rarefied species richness,</w:t>
       </w:r>
       <w:r>
         <w:t xml:space="preserve"> </w:t>
@@ -524,13 +437,123 @@
           <w:iCs/>
           <w:i/>
         </w:rPr>
+        <w:t xml:space="preserve">n</w:t>
+      </w:r>
+      <w:r>
+        <w:t xml:space="preserve">, which provides the expected number of species given a defined number of</w:t>
+      </w:r>
+      <w:r>
+        <w:t xml:space="preserve"> </w:t>
+      </w:r>
+      <w:r>
+        <w:rPr>
+          <w:iCs/>
+          <w:i/>
+        </w:rPr>
+        <w:t xml:space="preserve">n</w:t>
+      </w:r>
+      <w:r>
+        <w:t xml:space="preserve"> </w:t>
+      </w:r>
+      <w:r>
+        <w:t xml:space="preserve">individuals sampled</w:t>
+      </w:r>
+      <w:r>
+        <w:t xml:space="preserve"> </w:t>
+      </w:r>
+      <w:r>
+        <w:t xml:space="preserve">(Gotelli and Colwell 2001)</w:t>
+      </w:r>
+      <w:r>
+        <w:t xml:space="preserve">.</w:t>
+      </w:r>
+      <w:r>
+        <w:t xml:space="preserve"> </w:t>
+      </w:r>
+      <w:r>
+        <w:rPr>
+          <w:iCs/>
+          <w:i/>
+        </w:rPr>
+        <w:t xml:space="preserve">S</w:t>
+      </w:r>
+      <w:r>
+        <w:rPr>
+          <w:vertAlign w:val="subscript"/>
+          <w:iCs/>
+          <w:i/>
+        </w:rPr>
+        <w:t xml:space="preserve">n</w:t>
+      </w:r>
+      <w:r>
+        <w:t xml:space="preserve"> </w:t>
+      </w:r>
+      <w:r>
+        <w:t xml:space="preserve">estimates for yearly aggregated data,</w:t>
+      </w:r>
+      <w:r>
+        <w:t xml:space="preserve"> </w:t>
+      </w:r>
+      <w:r>
+        <w:rPr>
+          <w:iCs/>
+          <w:i/>
+        </w:rPr>
+        <w:t xml:space="preserve">n</w:t>
+      </w:r>
+      <w:r>
+        <w:t xml:space="preserve"> </w:t>
+      </w:r>
+      <w:r>
+        <w:t xml:space="preserve">was calculated by the minimum samples within a year multiplied by 50. We calculated</w:t>
+      </w:r>
+      <w:r>
+        <w:t xml:space="preserve"> </w:t>
+      </w:r>
+      <w:r>
+        <w:rPr>
+          <w:iCs/>
+          <w:i/>
+        </w:rPr>
+        <w:t xml:space="preserve">S</w:t>
+      </w:r>
+      <w:r>
+        <w:rPr>
+          <w:vertAlign w:val="subscript"/>
+          <w:iCs/>
+          <w:i/>
+        </w:rPr>
         <w:t xml:space="preserve">asymp</w:t>
       </w:r>
       <w:r>
         <w:t xml:space="preserve"> </w:t>
       </w:r>
       <w:r>
-        <w:t xml:space="preserve">for each year using the Chao1 estimator</w:t>
+        <w:t xml:space="preserve">and</w:t>
+      </w:r>
+      <w:r>
+        <w:t xml:space="preserve"> </w:t>
+      </w:r>
+      <w:r>
+        <w:rPr>
+          <w:iCs/>
+          <w:i/>
+        </w:rPr>
+        <w:t xml:space="preserve">S</w:t>
+      </w:r>
+      <w:r>
+        <w:rPr>
+          <w:vertAlign w:val="subscript"/>
+          <w:iCs/>
+          <w:i/>
+        </w:rPr>
+        <w:t xml:space="preserve">n</w:t>
+      </w:r>
+      <w:r>
+        <w:t xml:space="preserve"> </w:t>
+      </w:r>
+      <w:r>
+        <w:t xml:space="preserve">using the mobr package</w:t>
       </w:r>
       <w:r>
         <w:t xml:space="preserve"> </w:t>
@@ -543,7 +566,7 @@
           <w:bCs/>
           <w:b/>
         </w:rPr>
-        <w:t xml:space="preserve">chao1984?</w:t>
+        <w:t xml:space="preserve">mcglinn2019?</w:t>
       </w:r>
       <w:r>
         <w:t xml:space="preserve">)</w:t>
@@ -556,26 +579,158 @@
           <w:bCs/>
           <w:b/>
         </w:rPr>
-        <w:t xml:space="preserve">chao1987?</w:t>
+        <w:t xml:space="preserve">mcglinn2021a?</w:t>
       </w:r>
       <w:r>
         <w:t xml:space="preserve">)</w:t>
       </w:r>
       <w:r>
-        <w:t xml:space="preserve"> </w:t>
-      </w:r>
-      <w:r>
-        <w:t xml:space="preserve">a metric which is highly correlated with richness,</w:t>
-      </w:r>
-      <w:r>
-        <w:t xml:space="preserve"> </w:t>
-      </w:r>
-      <w:r>
-        <w:rPr>
-          <w:iCs/>
-          <w:i/>
-        </w:rPr>
-        <w:t xml:space="preserve">S</w:t>
+        <w:t xml:space="preserve">.</w:t>
+      </w:r>
+    </w:p>
+    <w:p>
+      <w:pPr>
+        <w:pStyle w:val="BodyText"/>
+      </w:pPr>
+      <w:r>
+        <w:t xml:space="preserve">Beyond actual and expected numbers of species, we calculated additional measures of biodiversity to capture community change through time. To quantify changes in the distribution of abundant and rare species, we calculated specific orders of diversity, the percentage of rare species, and evenness in species abundances on annually aggregated species abundances. An order of diversity,</w:t>
+      </w:r>
+      <w:r>
+        <w:t xml:space="preserve"> </w:t>
+      </w:r>
+      <w:r>
+        <w:rPr>
+          <w:vertAlign w:val="superscript"/>
+          <w:iCs/>
+          <w:i/>
+        </w:rPr>
+        <w:t xml:space="preserve">q</w:t>
+      </w:r>
+      <w:r>
+        <w:rPr>
+          <w:iCs/>
+          <w:i/>
+        </w:rPr>
+        <w:t xml:space="preserve">D</w:t>
+      </w:r>
+      <w:r>
+        <w:t xml:space="preserve">, where</w:t>
+      </w:r>
+      <w:r>
+        <w:t xml:space="preserve"> </w:t>
+      </w:r>
+      <w:r>
+        <w:rPr>
+          <w:iCs/>
+          <w:i/>
+        </w:rPr>
+        <w:t xml:space="preserve">q</w:t>
+      </w:r>
+      <w:r>
+        <w:t xml:space="preserve"> </w:t>
+      </w:r>
+      <w:r>
+        <w:t xml:space="preserve">represents a non-negative integer, captures the</w:t>
+      </w:r>
+      <w:r>
+        <w:t xml:space="preserve"> </w:t>
+      </w:r>
+      <w:r>
+        <w:t xml:space="preserve">“</w:t>
+      </w:r>
+      <w:r>
+        <w:t xml:space="preserve">effective numbers of species</w:t>
+      </w:r>
+      <w:r>
+        <w:t xml:space="preserve">”</w:t>
+      </w:r>
+      <w:r>
+        <w:t xml:space="preserve"> </w:t>
+      </w:r>
+      <w:r>
+        <w:t xml:space="preserve">based on varying degrees of rarity of the species in a community</w:t>
+      </w:r>
+      <w:r>
+        <w:t xml:space="preserve"> </w:t>
+      </w:r>
+      <w:r>
+        <w:t xml:space="preserve">(Hill 1973)</w:t>
+      </w:r>
+      <w:r>
+        <w:t xml:space="preserve">. We used the the</w:t>
+      </w:r>
+      <w:r>
+        <w:t xml:space="preserve"> </w:t>
+      </w:r>
+      <w:r>
+        <w:rPr>
+          <w:iCs/>
+          <w:i/>
+        </w:rPr>
+        <w:t xml:space="preserve">hill_taxa</w:t>
+      </w:r>
+      <w:r>
+        <w:t xml:space="preserve"> </w:t>
+      </w:r>
+      <w:r>
+        <w:t xml:space="preserve">function in the hillR package</w:t>
+      </w:r>
+      <w:r>
+        <w:t xml:space="preserve"> </w:t>
+      </w:r>
+      <w:r>
+        <w:t xml:space="preserve">(Li 2018)</w:t>
+      </w:r>
+      <w:r>
+        <w:t xml:space="preserve"> </w:t>
+      </w:r>
+      <w:r>
+        <w:t xml:space="preserve">to estimate the effective species for diversity order 2 (i.e.,</w:t>
+      </w:r>
+      <w:r>
+        <w:t xml:space="preserve"> </w:t>
+      </w:r>
+      <w:r>
+        <w:rPr>
+          <w:vertAlign w:val="superscript"/>
+          <w:iCs/>
+          <w:i/>
+        </w:rPr>
+        <w:t xml:space="preserve">2</w:t>
+      </w:r>
+      <w:r>
+        <w:rPr>
+          <w:iCs/>
+          <w:i/>
+        </w:rPr>
+        <w:t xml:space="preserve">D</w:t>
+      </w:r>
+      <w:r>
+        <w:t xml:space="preserve">).</w:t>
+      </w:r>
+      <w:r>
+        <w:t xml:space="preserve"> </w:t>
+      </w:r>
+      <w:r>
+        <w:rPr>
+          <w:vertAlign w:val="superscript"/>
+          <w:iCs/>
+          <w:i/>
+        </w:rPr>
+        <w:t xml:space="preserve">2</w:t>
+      </w:r>
+      <w:r>
+        <w:rPr>
+          <w:iCs/>
+          <w:i/>
+        </w:rPr>
+        <w:t xml:space="preserve">D</w:t>
+      </w:r>
+      <w:r>
+        <w:t xml:space="preserve"> </w:t>
+      </w:r>
+      <w:r>
+        <w:t xml:space="preserve">is equivalent to the reciprocal of Simpson’s diversity</w:t>
       </w:r>
       <w:r>
         <w:t xml:space="preserve"> </w:t>
@@ -588,7 +743,7 @@
           <w:bCs/>
           <w:b/>
         </w:rPr>
-        <w:t xml:space="preserve">mcgill2011?</w:t>
+        <w:t xml:space="preserve">simpson1949?</w:t>
       </w:r>
       <w:r>
         <w:t xml:space="preserve">)</w:t>
@@ -597,7 +752,220 @@
         <w:t xml:space="preserve"> </w:t>
       </w:r>
       <w:r>
-        <w:t xml:space="preserve">- because of differences in effort, we estimated effort-controlled rarefied species richness,</w:t>
+        <w:t xml:space="preserve">(i.e., 1/Simpson’s index) which emphasizes the importance of dominant (highly abundant) species. At the other end of the abundance spectrum, we calculated the percentage of rare species in the community as the number of species with abundances below a threshold of</w:t>
+      </w:r>
+      <w:r>
+        <w:t xml:space="preserve"> </w:t>
+      </w:r>
+      <m:oMath>
+        <m:r>
+          <m:t>0.05</m:t>
+        </m:r>
+        <m:r>
+          <m:rPr>
+            <m:sty m:val="p"/>
+          </m:rPr>
+          <m:t>*</m:t>
+        </m:r>
+        <m:r>
+          <m:t>n</m:t>
+        </m:r>
+      </m:oMath>
+      <w:r>
+        <w:t xml:space="preserve">, divided by the total number of species x 100. Here,</w:t>
+      </w:r>
+      <w:r>
+        <w:t xml:space="preserve"> </w:t>
+      </w:r>
+      <w:r>
+        <w:rPr>
+          <w:iCs/>
+          <w:i/>
+        </w:rPr>
+        <w:t xml:space="preserve">n</w:t>
+      </w:r>
+      <w:r>
+        <w:t xml:space="preserve"> </w:t>
+      </w:r>
+      <w:r>
+        <w:t xml:space="preserve">is the number of individuals in the sample and the value of 0.05 was chosen because it has been shown to capture rarity well and is generally uncorrelated with other metrics of biodiversity. Lastly, to integrate changes in abundance of dominant and rare species within the community, we calculated the evenness of species abundances with the Gini coefficient</w:t>
+      </w:r>
+      <w:r>
+        <w:t xml:space="preserve"> </w:t>
+      </w:r>
+      <w:r>
+        <w:t xml:space="preserve">(Gini 1921)</w:t>
+      </w:r>
+      <w:r>
+        <w:t xml:space="preserve">, normalized for differences in species richness among years,</w:t>
+      </w:r>
+      <w:r>
+        <w:t xml:space="preserve"> </w:t>
+      </w:r>
+      <m:oMath>
+        <m:sSup>
+          <m:e>
+            <m:r>
+              <m:t>G</m:t>
+            </m:r>
+          </m:e>
+          <m:sup>
+            <m:r>
+              <m:rPr>
+                <m:sty m:val="p"/>
+              </m:rPr>
+              <m:t>*</m:t>
+            </m:r>
+          </m:sup>
+        </m:sSup>
+      </m:oMath>
+      <w:r>
+        <w:t xml:space="preserve"> </w:t>
+      </w:r>
+      <w:r>
+        <w:t xml:space="preserve">(Solomon 1975, Chao and Ricotta 2019)</w:t>
+      </w:r>
+      <w:r>
+        <w:t xml:space="preserve">, :</w:t>
+      </w:r>
+    </w:p>
+    <w:p>
+      <w:pPr>
+        <w:pStyle w:val="BodyText"/>
+      </w:pPr>
+      <m:oMathPara>
+        <m:oMathParaPr>
+          <m:jc m:val="center"/>
+        </m:oMathParaPr>
+        <m:oMath>
+          <m:sSup>
+            <m:e>
+              <m:r>
+                <m:t>G</m:t>
+              </m:r>
+            </m:e>
+            <m:sup>
+              <m:r>
+                <m:rPr>
+                  <m:sty m:val="p"/>
+                </m:rPr>
+                <m:t>*</m:t>
+              </m:r>
+            </m:sup>
+          </m:sSup>
+          <m:r>
+            <m:rPr>
+              <m:sty m:val="p"/>
+            </m:rPr>
+            <m:t>=</m:t>
+          </m:r>
+          <m:r>
+            <m:rPr>
+              <m:sty m:val="p"/>
+            </m:rPr>
+            <m:t>(</m:t>
+          </m:r>
+          <m:r>
+            <m:t>2</m:t>
+          </m:r>
+          <m:nary>
+            <m:naryPr>
+              <m:chr m:val="∑"/>
+              <m:limLoc m:val="undOvr"/>
+              <m:subHide m:val="0"/>
+              <m:supHide m:val="0"/>
+            </m:naryPr>
+            <m:sub>
+              <m:r>
+                <m:t>i</m:t>
+              </m:r>
+              <m:r>
+                <m:rPr>
+                  <m:sty m:val="p"/>
+                </m:rPr>
+                <m:t>=</m:t>
+              </m:r>
+              <m:r>
+                <m:t>1</m:t>
+              </m:r>
+            </m:sub>
+            <m:sup>
+              <m:r>
+                <m:t>S</m:t>
+              </m:r>
+            </m:sup>
+            <m:e>
+              <m:r>
+                <m:t>i</m:t>
+              </m:r>
+            </m:e>
+          </m:nary>
+          <m:sSub>
+            <m:e>
+              <m:r>
+                <m:t>p</m:t>
+              </m:r>
+            </m:e>
+            <m:sub>
+              <m:r>
+                <m:t>i</m:t>
+              </m:r>
+            </m:sub>
+          </m:sSub>
+          <m:r>
+            <m:rPr>
+              <m:sty m:val="p"/>
+            </m:rPr>
+            <m:t>−</m:t>
+          </m:r>
+          <m:r>
+            <m:t>2</m:t>
+          </m:r>
+          <m:r>
+            <m:rPr>
+              <m:sty m:val="p"/>
+            </m:rPr>
+            <m:t>)</m:t>
+          </m:r>
+          <m:r>
+            <m:rPr>
+              <m:sty m:val="p"/>
+            </m:rPr>
+            <m:t>/</m:t>
+          </m:r>
+          <m:r>
+            <m:rPr>
+              <m:sty m:val="p"/>
+            </m:rPr>
+            <m:t>(</m:t>
+          </m:r>
+          <m:r>
+            <m:t>S</m:t>
+          </m:r>
+          <m:r>
+            <m:rPr>
+              <m:sty m:val="p"/>
+            </m:rPr>
+            <m:t>−</m:t>
+          </m:r>
+          <m:r>
+            <m:t>1</m:t>
+          </m:r>
+          <m:r>
+            <m:rPr>
+              <m:sty m:val="p"/>
+            </m:rPr>
+            <m:t>)</m:t>
+          </m:r>
+        </m:oMath>
+      </m:oMathPara>
+    </w:p>
+    <w:p>
+      <w:pPr>
+        <w:pStyle w:val="FirstParagraph"/>
+      </w:pPr>
+      <w:r>
+        <w:t xml:space="preserve">where, in a community of</w:t>
       </w:r>
       <w:r>
         <w:t xml:space="preserve"> </w:t>
@@ -610,118 +978,107 @@
         <w:t xml:space="preserve">S</w:t>
       </w:r>
       <w:r>
-        <w:rPr>
-          <w:vertAlign w:val="subscript"/>
-          <w:iCs/>
-          <w:i/>
-        </w:rPr>
-        <w:t xml:space="preserve">n</w:t>
-      </w:r>
-      <w:r>
-        <w:t xml:space="preserve">, which provides the expected number of species given a defined number of</w:t>
-      </w:r>
-      <w:r>
-        <w:t xml:space="preserve"> </w:t>
-      </w:r>
-      <w:r>
-        <w:rPr>
-          <w:iCs/>
-          <w:i/>
-        </w:rPr>
-        <w:t xml:space="preserve">n</w:t>
-      </w:r>
-      <w:r>
-        <w:t xml:space="preserve"> </w:t>
-      </w:r>
-      <w:r>
-        <w:t xml:space="preserve">individuals sampled</w:t>
-      </w:r>
-      <w:r>
-        <w:t xml:space="preserve"> </w:t>
-      </w:r>
-      <w:r>
-        <w:t xml:space="preserve">(</w:t>
-      </w:r>
-      <w:r>
-        <w:rPr>
-          <w:bCs/>
-          <w:b/>
-        </w:rPr>
-        <w:t xml:space="preserve">gotelli2001?</w:t>
-      </w:r>
-      <w:r>
-        <w:t xml:space="preserve">)</w:t>
-      </w:r>
-      <w:r>
-        <w:t xml:space="preserve">.</w:t>
-      </w:r>
-      <w:r>
-        <w:t xml:space="preserve"> </w:t>
-      </w:r>
-      <w:r>
-        <w:rPr>
-          <w:iCs/>
-          <w:i/>
-        </w:rPr>
-        <w:t xml:space="preserve">S</w:t>
-      </w:r>
-      <w:r>
-        <w:rPr>
-          <w:vertAlign w:val="subscript"/>
-          <w:iCs/>
-          <w:i/>
-        </w:rPr>
-        <w:t xml:space="preserve">n</w:t>
-      </w:r>
-      <w:r>
-        <w:t xml:space="preserve"> </w:t>
-      </w:r>
-      <w:r>
-        <w:t xml:space="preserve">estimates for yearly aggregated data,</w:t>
-      </w:r>
-      <w:r>
-        <w:t xml:space="preserve"> </w:t>
-      </w:r>
-      <w:r>
-        <w:rPr>
-          <w:iCs/>
-          <w:i/>
-        </w:rPr>
-        <w:t xml:space="preserve">n</w:t>
-      </w:r>
-      <w:r>
-        <w:t xml:space="preserve"> </w:t>
-      </w:r>
-      <w:r>
-        <w:t xml:space="preserve">was calculated by the minimum samples within a year multipled by 50.</w:t>
-      </w:r>
-      <w:r>
-        <w:t xml:space="preserve"> </w:t>
-      </w:r>
-      <w:r>
-        <w:t xml:space="preserve">- We used the hillR package</w:t>
-      </w:r>
-      <w:r>
-        <w:t xml:space="preserve"> </w:t>
-      </w:r>
-      <w:r>
-        <w:t xml:space="preserve">(</w:t>
-      </w:r>
-      <w:r>
-        <w:rPr>
-          <w:bCs/>
-          <w:b/>
-        </w:rPr>
-        <w:t xml:space="preserve">li2018?</w:t>
-      </w:r>
-      <w:r>
-        <w:t xml:space="preserve">)</w:t>
-      </w:r>
-      <w:r>
-        <w:t xml:space="preserve"> </w:t>
-      </w:r>
-      <w:r>
-        <w:t xml:space="preserve">to calculate the diversity order 2, which corresponds to the effective number of dominant (highly abundant) species.</w:t>
+        <w:t xml:space="preserve"> </w:t>
+      </w:r>
+      <w:r>
+        <w:t xml:space="preserve">species, species’ relative abundances,</w:t>
+      </w:r>
+      <w:r>
+        <w:t xml:space="preserve"> </w:t>
+      </w:r>
+      <m:oMath>
+        <m:sSub>
+          <m:e>
+            <m:r>
+              <m:t>p</m:t>
+            </m:r>
+          </m:e>
+          <m:sub>
+            <m:r>
+              <m:t>i</m:t>
+            </m:r>
+          </m:sub>
+        </m:sSub>
+      </m:oMath>
+      <w:r>
+        <w:t xml:space="preserve">, are ordered such that</w:t>
+      </w:r>
+      <w:r>
+        <w:t xml:space="preserve"> </w:t>
+      </w:r>
+      <m:oMath>
+        <m:sSub>
+          <m:e>
+            <m:r>
+              <m:t>p</m:t>
+            </m:r>
+          </m:e>
+          <m:sub>
+            <m:r>
+              <m:t>1</m:t>
+            </m:r>
+          </m:sub>
+        </m:sSub>
+        <m:r>
+          <m:rPr>
+            <m:sty m:val="p"/>
+          </m:rPr>
+          <m:t>≥</m:t>
+        </m:r>
+        <m:sSub>
+          <m:e>
+            <m:r>
+              <m:t>p</m:t>
+            </m:r>
+          </m:e>
+          <m:sub>
+            <m:r>
+              <m:t>2</m:t>
+            </m:r>
+          </m:sub>
+        </m:sSub>
+        <m:r>
+          <m:rPr>
+            <m:sty m:val="p"/>
+          </m:rPr>
+          <m:t>≥</m:t>
+        </m:r>
+        <m:r>
+          <m:rPr>
+            <m:sty m:val="p"/>
+          </m:rPr>
+          <m:t>.</m:t>
+        </m:r>
+        <m:r>
+          <m:rPr>
+            <m:sty m:val="p"/>
+          </m:rPr>
+          <m:t>.</m:t>
+        </m:r>
+        <m:r>
+          <m:rPr>
+            <m:sty m:val="p"/>
+          </m:rPr>
+          <m:t>.</m:t>
+        </m:r>
+        <m:sSub>
+          <m:e>
+            <m:r>
+              <m:t>p</m:t>
+            </m:r>
+          </m:e>
+          <m:sub>
+            <m:r>
+              <m:t>S</m:t>
+            </m:r>
+          </m:sub>
+        </m:sSub>
+      </m:oMath>
+      <w:r>
+        <w:t xml:space="preserve"> </w:t>
+      </w:r>
+      <w:r>
+        <w:t xml:space="preserve">for all species of the community. For all metrics, variability was calculated with bootstrapping methods by resampling with replacement 99 times. From these permutations the 2.5% and 97.5% percentiles of yearly statistics were taken to estimate 95% percentile intervals.</w:t>
       </w:r>
     </w:p>
     <w:bookmarkEnd w:id="25"/>
@@ -736,7 +1093,7 @@
     </w:p>
     <w:bookmarkEnd w:id="26"/>
     <w:bookmarkEnd w:id="27"/>
-    <w:bookmarkStart w:id="31" w:name="results"/>
+    <w:bookmarkStart w:id="32" w:name="results"/>
     <w:p>
       <w:pPr>
         <w:pStyle w:val="Heading1"/>
@@ -768,7 +1125,7 @@
         <w:t xml:space="preserve">asymp</w:t>
       </w:r>
       <w:r>
-        <w:t xml:space="preserve">) which was relatively stable for the first five years (2007 – 2012), reaching a minimum value of 32 (26 – 46) in 2010. Estimated</w:t>
+        <w:t xml:space="preserve">) which was relatively stable for the first five years (2007 – 2012), reaching a minimum value of 32 (26 – 39) in 2010. Estimated</w:t>
       </w:r>
       <w:r>
         <w:t xml:space="preserve"> </w:t>
@@ -792,7 +1149,7 @@
         <w:t xml:space="preserve"> </w:t>
       </w:r>
       <w:r>
-        <w:t xml:space="preserve">increased in 2013 to a series maximum of 70 (61 – 83) in 2019. However, given the large differences in effort among years, variability in</w:t>
+        <w:t xml:space="preserve">increased in 2013 to a series maximum of 69 (58 – 87) in 2019. However, given the large differences in effort among years, variability in</w:t>
       </w:r>
       <w:r>
         <w:t xml:space="preserve"> </w:t>
@@ -882,7 +1239,31 @@
         <w:t xml:space="preserve"> </w:t>
       </w:r>
       <w:r>
-        <w:t xml:space="preserve">and was generally constant, ranging from 24.5 (21.9 – 26.3) to 36.6 (33 – 39.2) (Figure 1).</w:t>
+        <w:t xml:space="preserve">and was generally constant with an apparent slight increase in more recent sampling years. Overall,</w:t>
+      </w:r>
+      <w:r>
+        <w:t xml:space="preserve"> </w:t>
+      </w:r>
+      <w:r>
+        <w:rPr>
+          <w:iCs/>
+          <w:i/>
+        </w:rPr>
+        <w:t xml:space="preserve">S</w:t>
+      </w:r>
+      <w:r>
+        <w:rPr>
+          <w:vertAlign w:val="subscript"/>
+          <w:iCs/>
+          <w:i/>
+        </w:rPr>
+        <w:t xml:space="preserve">900</w:t>
+      </w:r>
+      <w:r>
+        <w:t xml:space="preserve"> </w:t>
+      </w:r>
+      <w:r>
+        <w:t xml:space="preserve">ranged from 24.1 (20.3 – 28) to 36.2 (32.7 – 39.2) (Figure 1).</w:t>
       </w:r>
     </w:p>
     <w:p>
@@ -945,24 +1326,24 @@
         <w:pStyle w:val="BodyText"/>
       </w:pPr>
       <w:r>
-        <w:t xml:space="preserve">Considering the consistent accumulation of new species throughout the sampling series and the relatively stable effort-controlled richness, we</w:t>
-      </w:r>
-    </w:p>
-    <w:p>
-      <w:pPr>
-        <w:pStyle w:val="BodyText"/>
+        <w:t xml:space="preserve">Consistent with the pattern of continued accumulation of new species throughout the sampling series and the relatively stable effort-controlled richness, species gains and losses generally balanced (Figure 2 ). Total turnover averaged 0.46 and decreased with time from a peak turnover of 0.58 in 2009 to 0.4 in the final year of record, 2019 (Figure 2). The contribution of species gains to total turnover averaged 0.25 and ranged from 0.35 to 0.17, whereas, species losses average 0.21 and ranged from 0.33 to 0.1.</w:t>
+      </w:r>
+    </w:p>
+    <w:p>
+      <w:pPr>
+        <w:pStyle w:val="CaptionedFigure"/>
       </w:pPr>
       <w:r>
         <w:drawing>
           <wp:inline>
             <wp:extent cx="4620126" cy="3696101"/>
             <wp:effectExtent b="0" l="0" r="0" t="0"/>
-            <wp:docPr descr="" title="" id="1" name="Picture"/>
+            <wp:docPr descr="Figure 2." title="" id="1" name="Picture"/>
             <a:graphic>
               <a:graphicData uri="http://schemas.openxmlformats.org/drawingml/2006/picture">
                 <pic:pic>
                   <pic:nvPicPr>
-                    <pic:cNvPr descr="ms_files/figure-docx/figure%202-1.png" id="0" name="Picture"/>
+                    <pic:cNvPr descr="ms_files/figure-docx/turnover%20plot%20-1.png" id="0" name="Picture"/>
                     <pic:cNvPicPr>
                       <a:picLocks noChangeArrowheads="1" noChangeAspect="1"/>
                     </pic:cNvPicPr>
@@ -994,17 +1375,124 @@
           </wp:inline>
         </w:drawing>
       </w:r>
+    </w:p>
+    <w:p>
+      <w:pPr>
+        <w:pStyle w:val="ImageCaption"/>
+      </w:pPr>
+      <w:r>
+        <w:t xml:space="preserve">Figure 2.</w:t>
+      </w:r>
+    </w:p>
+    <w:p>
+      <w:pPr>
+        <w:pStyle w:val="BodyText"/>
+      </w:pPr>
+      <w:r>
+        <w:t xml:space="preserve">Species turnover likely occurred within species with moderate to low relative abundances. The effective number of highly abundant species,</w:t>
+      </w:r>
+      <w:r>
+        <w:t xml:space="preserve"> </w:t>
+      </w:r>
+      <w:r>
+        <w:rPr>
+          <w:vertAlign w:val="superscript"/>
+          <w:iCs/>
+          <w:i/>
+        </w:rPr>
+        <w:t xml:space="preserve">2</w:t>
+      </w:r>
+      <w:r>
+        <w:rPr>
+          <w:iCs/>
+          <w:i/>
+        </w:rPr>
+        <w:t xml:space="preserve">D</w:t>
+      </w:r>
+      <w:r>
+        <w:t xml:space="preserve">, was variable but stable through time with calculated values</w:t>
+      </w:r>
+      <w:r>
+        <w:t xml:space="preserve"> </w:t>
+      </w:r>
+      <w:r>
+        <w:rPr>
+          <w:iCs/>
+          <w:i/>
+        </w:rPr>
+        <w:t xml:space="preserve">ca.</w:t>
+      </w:r>
+      <w:r>
+        <w:t xml:space="preserve"> </w:t>
+      </w:r>
+      <w:r>
+        <w:t xml:space="preserve">4.6</w:t>
+      </w:r>
+      <w:r>
+        <w:t xml:space="preserve"> </w:t>
+      </w:r>
+      <m:oMath>
+        <m:r>
+          <m:rPr>
+            <m:sty m:val="p"/>
+          </m:rPr>
+          <m:t>±</m:t>
+        </m:r>
+      </m:oMath>
+      <w:r>
+        <w:t xml:space="preserve"> </w:t>
+      </w:r>
+      <w:r>
+        <w:t xml:space="preserve">0.9 (mean</w:t>
+      </w:r>
+      <w:r>
+        <w:t xml:space="preserve"> </w:t>
+      </w:r>
+      <m:oMath>
+        <m:r>
+          <m:rPr>
+            <m:sty m:val="p"/>
+          </m:rPr>
+          <m:t>±</m:t>
+        </m:r>
+      </m:oMath>
+      <w:r>
+        <w:t xml:space="preserve"> </w:t>
+      </w:r>
+      <w:r>
+        <w:t xml:space="preserve">1 SD) (range: 3.42 to 6.9; Figure 3</w:t>
+      </w:r>
+      <w:r>
+        <w:t xml:space="preserve"> </w:t>
+      </w:r>
+      <w:r>
+        <w:rPr>
+          <w:iCs/>
+          <w:i/>
+          <w:bCs/>
+          <w:b/>
+        </w:rPr>
+        <w:t xml:space="preserve">supplemental?</w:t>
+      </w:r>
+      <w:r>
+        <w:t xml:space="preserve">). In contrast, the percentage of rare species increased through time from 86.11 (81.16 – 90.29, 95% percentile interval [PI]) to 93.85 91.51 – 95.78, 95% PI; Figure 3A). Additionally, the normalized evenness in species relative abundances showed a consistent decline through time from a median value of 0.16 in 2007 (0.13 – 0.2, 95% PI) to 0.09 (0.07 – 0.11, 95% PI) in 2019. while the effectiv Species rarity increased through time Species and dominant species remained relatively stable throughout the time series.</w:t>
+      </w:r>
+    </w:p>
+    <w:p>
+      <w:pPr>
+        <w:pStyle w:val="CaptionedFigure"/>
+      </w:pPr>
       <w:r>
         <w:drawing>
           <wp:inline>
             <wp:extent cx="4620126" cy="3696101"/>
             <wp:effectExtent b="0" l="0" r="0" t="0"/>
-            <wp:docPr descr="" title="" id="1" name="Picture"/>
+            <wp:docPr descr="Figure 3." title="" id="1" name="Picture"/>
             <a:graphic>
               <a:graphicData uri="http://schemas.openxmlformats.org/drawingml/2006/picture">
                 <pic:pic>
                   <pic:nvPicPr>
-                    <pic:cNvPr descr="ms_files/figure-docx/figure%202-2.png" id="0" name="Picture"/>
+                    <pic:cNvPr descr="ms_files/figure-docx/diversity2%20plot-1.png" id="0" name="Picture"/>
                     <pic:cNvPicPr>
                       <a:picLocks noChangeArrowheads="1" noChangeAspect="1"/>
                     </pic:cNvPicPr>
@@ -1037,8 +1525,71 @@
         </w:drawing>
       </w:r>
     </w:p>
-    <w:bookmarkEnd w:id="31"/>
-    <w:bookmarkStart w:id="32" w:name="discussion"/>
+    <w:p>
+      <w:pPr>
+        <w:pStyle w:val="ImageCaption"/>
+      </w:pPr>
+      <w:r>
+        <w:t xml:space="preserve">Figure 3.</w:t>
+      </w:r>
+    </w:p>
+    <w:p>
+      <w:pPr>
+        <w:pStyle w:val="CaptionedFigure"/>
+      </w:pPr>
+      <w:r>
+        <w:drawing>
+          <wp:inline>
+            <wp:extent cx="4620126" cy="3696101"/>
+            <wp:effectExtent b="0" l="0" r="0" t="0"/>
+            <wp:docPr descr="Figure 4." title="" id="1" name="Picture"/>
+            <a:graphic>
+              <a:graphicData uri="http://schemas.openxmlformats.org/drawingml/2006/picture">
+                <pic:pic>
+                  <pic:nvPicPr>
+                    <pic:cNvPr descr="ms_files/figure-docx/evenness-1.png" id="0" name="Picture"/>
+                    <pic:cNvPicPr>
+                      <a:picLocks noChangeArrowheads="1" noChangeAspect="1"/>
+                    </pic:cNvPicPr>
+                  </pic:nvPicPr>
+                  <pic:blipFill>
+                    <a:blip r:embed="rId31"/>
+                    <a:stretch>
+                      <a:fillRect/>
+                    </a:stretch>
+                  </pic:blipFill>
+                  <pic:spPr bwMode="auto">
+                    <a:xfrm>
+                      <a:off x="0" y="0"/>
+                      <a:ext cx="4620126" cy="3696101"/>
+                    </a:xfrm>
+                    <a:prstGeom prst="rect">
+                      <a:avLst/>
+                    </a:prstGeom>
+                    <a:noFill/>
+                    <a:ln w="9525">
+                      <a:noFill/>
+                      <a:headEnd/>
+                      <a:tailEnd/>
+                    </a:ln>
+                  </pic:spPr>
+                </pic:pic>
+              </a:graphicData>
+            </a:graphic>
+          </wp:inline>
+        </w:drawing>
+      </w:r>
+    </w:p>
+    <w:p>
+      <w:pPr>
+        <w:pStyle w:val="ImageCaption"/>
+      </w:pPr>
+      <w:r>
+        <w:t xml:space="preserve">Figure 4.</w:t>
+      </w:r>
+    </w:p>
+    <w:bookmarkEnd w:id="32"/>
+    <w:bookmarkStart w:id="33" w:name="discussion"/>
     <w:p>
       <w:pPr>
         <w:pStyle w:val="Heading1"/>
@@ -1047,8 +1598,8 @@
         <w:t xml:space="preserve">Discussion</w:t>
       </w:r>
     </w:p>
-    <w:bookmarkEnd w:id="32"/>
-    <w:bookmarkStart w:id="33" w:name="acknowledgements"/>
+    <w:bookmarkEnd w:id="33"/>
+    <w:bookmarkStart w:id="34" w:name="acknowledgements"/>
     <w:p>
       <w:pPr>
         <w:pStyle w:val="Heading1"/>
@@ -1062,8 +1613,8 @@
         <w:br w:type="page"/>
       </w:r>
     </w:p>
-    <w:bookmarkEnd w:id="33"/>
-    <w:bookmarkStart w:id="34" w:name="references"/>
+    <w:bookmarkEnd w:id="34"/>
+    <w:bookmarkStart w:id="54" w:name="references"/>
     <w:p>
       <w:pPr>
         <w:pStyle w:val="Heading1"/>
@@ -1072,7 +1623,423 @@
         <w:t xml:space="preserve">References</w:t>
       </w:r>
     </w:p>
-    <w:bookmarkEnd w:id="34"/>
+    <w:bookmarkStart w:id="53" w:name="refs"/>
+    <w:bookmarkStart w:id="35" w:name="ref-antao2020"/>
+    <w:p>
+      <w:pPr>
+        <w:pStyle w:val="Bibliography"/>
+      </w:pPr>
+      <w:r>
+        <w:t xml:space="preserve">Antão, L. H., A. E. Bates, S. A. Blowes, C. Waldock, S. R. Supp, A. E. Magurran, M. Dornelas, and A. M. Schipper. 2020. Temperature-related biodiversity change across temperate marine and terrestrial systems. Nature Ecology &amp; Evolution:1–7.</w:t>
+      </w:r>
+    </w:p>
+    <w:bookmarkEnd w:id="35"/>
+    <w:bookmarkStart w:id="36" w:name="ref-bianchi2009"/>
+    <w:p>
+      <w:pPr>
+        <w:pStyle w:val="Bibliography"/>
+      </w:pPr>
+      <w:r>
+        <w:t xml:space="preserve">Bianchi, T. S., S. F. DiMarco, R. W. Smith, and K. M. Schreiner. 2009. A gradient of dissolved organic carbon and lignin from</w:t>
+      </w:r>
+      <w:r>
+        <w:t xml:space="preserve"> </w:t>
+      </w:r>
+      <w:r>
+        <w:t xml:space="preserve">Terrebonne</w:t>
+      </w:r>
+      <w:r>
+        <w:t xml:space="preserve">Timbalier Bay</w:t>
+      </w:r>
+      <w:r>
+        <w:t xml:space="preserve"> </w:t>
+      </w:r>
+      <w:r>
+        <w:t xml:space="preserve">estuary to the</w:t>
+      </w:r>
+      <w:r>
+        <w:t xml:space="preserve"> </w:t>
+      </w:r>
+      <w:r>
+        <w:t xml:space="preserve">Louisiana</w:t>
+      </w:r>
+      <w:r>
+        <w:t xml:space="preserve"> </w:t>
+      </w:r>
+      <w:r>
+        <w:t xml:space="preserve">shelf (</w:t>
+      </w:r>
+      <w:r>
+        <w:t xml:space="preserve">USA</w:t>
+      </w:r>
+      <w:r>
+        <w:t xml:space="preserve">). Marine Chemistry 117:32–41.</w:t>
+      </w:r>
+    </w:p>
+    <w:bookmarkEnd w:id="36"/>
+    <w:bookmarkStart w:id="37" w:name="ref-blowes2019"/>
+    <w:p>
+      <w:pPr>
+        <w:pStyle w:val="Bibliography"/>
+      </w:pPr>
+      <w:r>
+        <w:t xml:space="preserve">Blowes, S. A., S. R. Supp, L. H. Antão, A. Bates, H. Bruelheide, J. M. Chase, F. Moyes, A. Magurran, B. McGill, I. H. Myers-Smith, M. Winter, A. D. Bjorkman, D. E. Bowler, J. E. K. Byrnes, A. Gonzalez, J. Hines, F. Isbell, H. P. Jones, L. M. Navarro, P. L. Thompson, M. Vellend, C. Waldock, and M. Dornelas. 2019. The geography of biodiversity change in marine and terrestrial assemblages. Science 366:339–345.</w:t>
+      </w:r>
+    </w:p>
+    <w:bookmarkEnd w:id="37"/>
+    <w:bookmarkStart w:id="38" w:name="ref-chamberlain2020"/>
+    <w:p>
+      <w:pPr>
+        <w:pStyle w:val="Bibliography"/>
+      </w:pPr>
+      <w:r>
+        <w:t xml:space="preserve">Chamberlain, S., E. Szoecs, Z. Foster, Z. Arendsee, C. Boettiger, K. Ram, I. Bartomeus, J. Baumgartner, J. O’Donnell, J. Oksanen, B. G. Tzovaras, P. Marchand, V. Tran, M. Salmon, G. Li, and M. Grenié. 2020. Taxize:</w:t>
+      </w:r>
+      <w:r>
+        <w:t xml:space="preserve"> </w:t>
+      </w:r>
+      <w:r>
+        <w:t xml:space="preserve">Taxonomic</w:t>
+      </w:r>
+      <w:r>
+        <w:t xml:space="preserve"> </w:t>
+      </w:r>
+      <w:r>
+        <w:t xml:space="preserve">information from around the web. Manual.</w:t>
+      </w:r>
+    </w:p>
+    <w:bookmarkEnd w:id="38"/>
+    <w:bookmarkStart w:id="39" w:name="ref-chao1987"/>
+    <w:p>
+      <w:pPr>
+        <w:pStyle w:val="Bibliography"/>
+      </w:pPr>
+      <w:r>
+        <w:t xml:space="preserve">Chao, A. 1987. Estimating the</w:t>
+      </w:r>
+      <w:r>
+        <w:t xml:space="preserve"> </w:t>
+      </w:r>
+      <w:r>
+        <w:t xml:space="preserve">Population Size</w:t>
+      </w:r>
+      <w:r>
+        <w:t xml:space="preserve"> </w:t>
+      </w:r>
+      <w:r>
+        <w:t xml:space="preserve">for</w:t>
+      </w:r>
+      <w:r>
+        <w:t xml:space="preserve"> </w:t>
+      </w:r>
+      <w:r>
+        <w:t xml:space="preserve">Capture</w:t>
+      </w:r>
+      <w:r>
+        <w:t xml:space="preserve">-</w:t>
+      </w:r>
+      <w:r>
+        <w:t xml:space="preserve">Recapture Data</w:t>
+      </w:r>
+      <w:r>
+        <w:t xml:space="preserve"> </w:t>
+      </w:r>
+      <w:r>
+        <w:t xml:space="preserve">with</w:t>
+      </w:r>
+      <w:r>
+        <w:t xml:space="preserve"> </w:t>
+      </w:r>
+      <w:r>
+        <w:t xml:space="preserve">Unequal Catchability</w:t>
+      </w:r>
+      <w:r>
+        <w:t xml:space="preserve">. Biometrics 43:783.</w:t>
+      </w:r>
+    </w:p>
+    <w:bookmarkEnd w:id="39"/>
+    <w:bookmarkStart w:id="40" w:name="ref-chao2019"/>
+    <w:p>
+      <w:pPr>
+        <w:pStyle w:val="Bibliography"/>
+      </w:pPr>
+      <w:r>
+        <w:t xml:space="preserve">Chao, A., and C. Ricotta. 2019. Quantifying evenness and linking it to diversity, beta diversity, and similarity. Ecology 100:e02852.</w:t>
+      </w:r>
+    </w:p>
+    <w:bookmarkEnd w:id="40"/>
+    <w:bookmarkStart w:id="41" w:name="ref-chase2018"/>
+    <w:p>
+      <w:pPr>
+        <w:pStyle w:val="Bibliography"/>
+      </w:pPr>
+      <w:r>
+        <w:t xml:space="preserve">Chase, J. M., B. J. McGill, D. J. McGlinn, F. May, S. A. Blowes, X. Xiao, T. M. Knight, O. Purschke, and N. J. Gotelli. 2018. Embracing scale-dependence to achieve a deeper understanding of biodiversity and its change across communities. Ecology Letters 21:1737–1751.</w:t>
+      </w:r>
+    </w:p>
+    <w:bookmarkEnd w:id="41"/>
+    <w:bookmarkStart w:id="42" w:name="ref-gini1921"/>
+    <w:p>
+      <w:pPr>
+        <w:pStyle w:val="Bibliography"/>
+      </w:pPr>
+      <w:r>
+        <w:t xml:space="preserve">Gini, C. 1921. Measurement of</w:t>
+      </w:r>
+      <w:r>
+        <w:t xml:space="preserve"> </w:t>
+      </w:r>
+      <w:r>
+        <w:t xml:space="preserve">Inequality</w:t>
+      </w:r>
+      <w:r>
+        <w:t xml:space="preserve"> </w:t>
+      </w:r>
+      <w:r>
+        <w:t xml:space="preserve">of</w:t>
+      </w:r>
+      <w:r>
+        <w:t xml:space="preserve"> </w:t>
+      </w:r>
+      <w:r>
+        <w:t xml:space="preserve">Incomes</w:t>
+      </w:r>
+      <w:r>
+        <w:t xml:space="preserve">. The Economic Journal 31:124–126.</w:t>
+      </w:r>
+    </w:p>
+    <w:bookmarkEnd w:id="42"/>
+    <w:bookmarkStart w:id="43" w:name="ref-gotelli2001"/>
+    <w:p>
+      <w:pPr>
+        <w:pStyle w:val="Bibliography"/>
+      </w:pPr>
+      <w:r>
+        <w:t xml:space="preserve">Gotelli, N. J., and R. K. Colwell. 2001. Quantifying biodiversity: Procedures and pitfalls in the measurement and comparison of species richness. Ecology Letters 4:379–391.</w:t>
+      </w:r>
+    </w:p>
+    <w:bookmarkEnd w:id="43"/>
+    <w:bookmarkStart w:id="44" w:name="ref-hill1973"/>
+    <w:p>
+      <w:pPr>
+        <w:pStyle w:val="Bibliography"/>
+      </w:pPr>
+      <w:r>
+        <w:t xml:space="preserve">Hill, M. O. 1973. Diversity and</w:t>
+      </w:r>
+      <w:r>
+        <w:t xml:space="preserve"> </w:t>
+      </w:r>
+      <w:r>
+        <w:t xml:space="preserve">Evenness</w:t>
+      </w:r>
+      <w:r>
+        <w:t xml:space="preserve">:</w:t>
+      </w:r>
+      <w:r>
+        <w:t xml:space="preserve"> </w:t>
+      </w:r>
+      <w:r>
+        <w:t xml:space="preserve">A Unifying Notation</w:t>
+      </w:r>
+      <w:r>
+        <w:t xml:space="preserve"> </w:t>
+      </w:r>
+      <w:r>
+        <w:t xml:space="preserve">and</w:t>
+      </w:r>
+      <w:r>
+        <w:t xml:space="preserve"> </w:t>
+      </w:r>
+      <w:r>
+        <w:t xml:space="preserve">Its Consequences</w:t>
+      </w:r>
+      <w:r>
+        <w:t xml:space="preserve">. Ecology 54:427–432.</w:t>
+      </w:r>
+    </w:p>
+    <w:bookmarkEnd w:id="44"/>
+    <w:bookmarkStart w:id="45" w:name="ref-hillebrand2018"/>
+    <w:p>
+      <w:pPr>
+        <w:pStyle w:val="Bibliography"/>
+      </w:pPr>
+      <w:r>
+        <w:t xml:space="preserve">Hillebrand, H., B. Blasius, E. T. Borer, J. M. Chase, J. A. Downing, B. K. Eriksson, C. T. Filstrup, W. S. Harpole, D. Hodapp, S. Larsen, A. M. Lewandowska, E. W. Seabloom, D. B. V. de Waal, and A. B. Ryabov. 2018. Biodiversity change is uncoupled from species richness trends:</w:t>
+      </w:r>
+      <w:r>
+        <w:t xml:space="preserve"> </w:t>
+      </w:r>
+      <w:r>
+        <w:t xml:space="preserve">Consequences</w:t>
+      </w:r>
+      <w:r>
+        <w:t xml:space="preserve"> </w:t>
+      </w:r>
+      <w:r>
+        <w:t xml:space="preserve">for conservation and monitoring. Journal of Applied Ecology 55:169–184.</w:t>
+      </w:r>
+    </w:p>
+    <w:bookmarkEnd w:id="45"/>
+    <w:bookmarkStart w:id="46" w:name="ref-inoue2000"/>
+    <w:p>
+      <w:pPr>
+        <w:pStyle w:val="Bibliography"/>
+      </w:pPr>
+      <w:r>
+        <w:t xml:space="preserve">Inoue, M., and W. J. Wiseman. 2000. Transport,</w:t>
+      </w:r>
+      <w:r>
+        <w:t xml:space="preserve"> </w:t>
+      </w:r>
+      <w:r>
+        <w:t xml:space="preserve">Mixing</w:t>
+      </w:r>
+      <w:r>
+        <w:t xml:space="preserve"> </w:t>
+      </w:r>
+      <w:r>
+        <w:t xml:space="preserve">and</w:t>
+      </w:r>
+      <w:r>
+        <w:t xml:space="preserve"> </w:t>
+      </w:r>
+      <w:r>
+        <w:t xml:space="preserve">Stirring Processes</w:t>
+      </w:r>
+      <w:r>
+        <w:t xml:space="preserve"> </w:t>
+      </w:r>
+      <w:r>
+        <w:t xml:space="preserve">in a</w:t>
+      </w:r>
+      <w:r>
+        <w:t xml:space="preserve"> </w:t>
+      </w:r>
+      <w:r>
+        <w:t xml:space="preserve">Louisiana Estuary</w:t>
+      </w:r>
+      <w:r>
+        <w:t xml:space="preserve">:</w:t>
+      </w:r>
+      <w:r>
+        <w:t xml:space="preserve"> </w:t>
+      </w:r>
+      <w:r>
+        <w:t xml:space="preserve">A Model Study</w:t>
+      </w:r>
+      <w:r>
+        <w:t xml:space="preserve">. Estuarine, Coastal and Shelf Science 50:449–466.</w:t>
+      </w:r>
+    </w:p>
+    <w:bookmarkEnd w:id="46"/>
+    <w:bookmarkStart w:id="47" w:name="ref-li2018"/>
+    <w:p>
+      <w:pPr>
+        <w:pStyle w:val="Bibliography"/>
+      </w:pPr>
+      <w:r>
+        <w:t xml:space="preserve">Li, D. 2018.</w:t>
+      </w:r>
+      <w:r>
+        <w:t xml:space="preserve"> </w:t>
+      </w:r>
+      <w:r>
+        <w:t xml:space="preserve">hillR</w:t>
+      </w:r>
+      <w:r>
+        <w:t xml:space="preserve">: Taxonomic, functional, and phylogenetic diversity and similarity through</w:t>
+      </w:r>
+      <w:r>
+        <w:t xml:space="preserve"> </w:t>
+      </w:r>
+      <w:r>
+        <w:t xml:space="preserve">Hill Numbers</w:t>
+      </w:r>
+      <w:r>
+        <w:t xml:space="preserve">. Journal of Open Source Software 3:1041.</w:t>
+      </w:r>
+    </w:p>
+    <w:bookmarkEnd w:id="47"/>
+    <w:bookmarkStart w:id="48" w:name="ref-scheffer2003"/>
+    <w:p>
+      <w:pPr>
+        <w:pStyle w:val="Bibliography"/>
+      </w:pPr>
+      <w:r>
+        <w:t xml:space="preserve">Scheffer, M., and S. R. Carpenter. 2003. Catastrophic regime shifts in ecosystems: Linking theory to observation. Trends in Ecology &amp; Evolution 18:648–656.</w:t>
+      </w:r>
+    </w:p>
+    <w:bookmarkEnd w:id="48"/>
+    <w:bookmarkStart w:id="49" w:name="ref-shoemaker2020"/>
+    <w:p>
+      <w:pPr>
+        <w:pStyle w:val="Bibliography"/>
+      </w:pPr>
+      <w:r>
+        <w:t xml:space="preserve">Shoemaker, L. G., L. L. Sullivan, I. Donohue, J. S. Cabral, R. J. Williams, M. M. Mayfield, J. M. Chase, C. Chu, W. S. Harpole, A. Huth, J. HilleRisLambers, A. R. M. James, N. J. B. Kraft, F. May, R. Muthukrishnan, S. Satterlee, F. Taubert, X. Wang, T. Wiegand, Q. Yang, and K. C. Abbott. 2020. Integrating the underlying structure of stochasticity into community ecology. Ecology 101:e02922.</w:t>
+      </w:r>
+    </w:p>
+    <w:bookmarkEnd w:id="49"/>
+    <w:bookmarkStart w:id="50" w:name="ref-solomon1975"/>
+    <w:p>
+      <w:pPr>
+        <w:pStyle w:val="Bibliography"/>
+      </w:pPr>
+      <w:r>
+        <w:t xml:space="preserve">Solomon, D. L. 1975. A comparative approach to species diversity:7.</w:t>
+      </w:r>
+    </w:p>
+    <w:bookmarkEnd w:id="50"/>
+    <w:bookmarkStart w:id="51" w:name="ref-steffen2015"/>
+    <w:p>
+      <w:pPr>
+        <w:pStyle w:val="Bibliography"/>
+      </w:pPr>
+      <w:r>
+        <w:t xml:space="preserve">Steffen, W., W. Broadgate, L. Deutsch, O. Gaffney, and C. Ludwig. 2015. The trajectory of the</w:t>
+      </w:r>
+      <w:r>
+        <w:t xml:space="preserve"> </w:t>
+      </w:r>
+      <w:r>
+        <w:t xml:space="preserve">Anthropocene</w:t>
+      </w:r>
+      <w:r>
+        <w:t xml:space="preserve">:</w:t>
+      </w:r>
+      <w:r>
+        <w:t xml:space="preserve"> </w:t>
+      </w:r>
+      <w:r>
+        <w:t xml:space="preserve">The Great Acceleration</w:t>
+      </w:r>
+      <w:r>
+        <w:t xml:space="preserve">. The Anthropocene Review 2:81–98.</w:t>
+      </w:r>
+    </w:p>
+    <w:bookmarkEnd w:id="51"/>
+    <w:bookmarkStart w:id="52" w:name="ref-williams2011"/>
+    <w:p>
+      <w:pPr>
+        <w:pStyle w:val="Bibliography"/>
+      </w:pPr>
+      <w:r>
+        <w:t xml:space="preserve">Williams, J. W., J. L. Blois, and B. N. Shuman. 2011. Extrinsic and intrinsic forcing of abrupt ecological change: Case studies from the late</w:t>
+      </w:r>
+      <w:r>
+        <w:t xml:space="preserve"> </w:t>
+      </w:r>
+      <w:r>
+        <w:t xml:space="preserve">Quaternary</w:t>
+      </w:r>
+      <w:r>
+        <w:t xml:space="preserve">. Journal of Ecology 99:664–677.</w:t>
+      </w:r>
+    </w:p>
+    <w:bookmarkEnd w:id="52"/>
+    <w:bookmarkEnd w:id="53"/>
+    <w:bookmarkEnd w:id="54"/>
     <w:sectPr>
       <w:footerReference w:type="default" r:id="rId9"/>
       <w:pgSz w:w="12240" w:h="15840" w:code="1"/>

</xml_diff>

<commit_message>
update befre discussion with CRM
</commit_message>
<xml_diff>
--- a/docs/ms/ms.docx
+++ b/docs/ms/ms.docx
@@ -41,13 +41,7 @@
         <w:pStyle w:val="FirstParagraph"/>
       </w:pPr>
       <w:r>
-        <w:t xml:space="preserve">Anthropogenic activities continue to exert long-term, varied, and increasing pressures on ecosystems causing alterations to biological diversity on broad and local scales. Shifts in biodiversity are variable, nuanced and difficult to predict. Yet, understanding how communities change through time is crucial for predicting current and future changes to biological systems and the services they provide. Explaining the extent and pace of biodiversity change will require identifying the conditions that lead to divergent biological responses, e.g., whether change happens gradually or abruptly and through individual versus cohesive species responses. In particular, disentangling the roles of extrinsic, environmental forcing and intrinsic, ecological processes is vital. We propose to combine two time series of environmental and biological change with information on species’ traits and trophic interactions to attribute biological change to its extrinsic and intrinsic drivers. The proposed work includes analysis and continuation of a data set extending nearly two decades of pelagic megafaunal communities and environment monitoring</w:t>
-      </w:r>
-      <w:r>
-        <w:t xml:space="preserve"> </w:t>
-      </w:r>
-      <w:r>
-        <w:t xml:space="preserve">for a shallow estuarine bay along the Gulf of Mexico Coast. To this, we add analysis and continuation of a three year dataset of benthic macrofaunal from the same bay. The project proposes to address four key questions.</w:t>
+        <w:t xml:space="preserve">Anthropogenic activities continue to exert long-term, varied, and increasing pressures on ecosystems causing alterations to biological diversity on broad and local scales. Shifts in biodiversity are variable, nuanced and difficult to predict. Yet, understanding how communities change through time is crucial for predicting current and future changes to biological systems and the services they provide. Explaining the extent and pace of biodiversity change will require identifying the conditions that lead to divergent biological responses, e.g., whether change happens gradually or abruptly and through individual versus cohesive species responses.</w:t>
       </w:r>
     </w:p>
     <w:p>
@@ -164,7 +158,7 @@
         <w:pStyle w:val="BodyText"/>
       </w:pPr>
       <w:r>
-        <w:t xml:space="preserve">Here, we quantified over a decade of change in a shallow estuarine community. We</w:t>
+        <w:t xml:space="preserve">Here, we quantified biodiversity changes within a shallow estuarine community over a decade to understand shifts in total species richness, the relative distribution of abundant and rare species, and potential change points in community composition through time…</w:t>
       </w:r>
     </w:p>
     <w:bookmarkEnd w:id="21"/>
@@ -285,7 +279,7 @@
         <w:t xml:space="preserve"> </w:t>
       </w:r>
       <w:r>
-        <w:t xml:space="preserve">for 10 - 20 min. When multiple trawls were conducted on a single day, species counts were summed across all trawls and</w:t>
+        <w:t xml:space="preserve">for 10 - 20 min. When multiple trawls were conducted on a single day, species counts were summed across all trawls…</w:t>
       </w:r>
     </w:p>
     <w:bookmarkEnd w:id="24"/>
@@ -347,7 +341,7 @@
         <w:t xml:space="preserve"> </w:t>
       </w:r>
       <w:r>
-        <w:t xml:space="preserve">and further standardized to consistent taxonomic resolution for entire data series (Supplemental materials). We measured multiple aspects of species richness, first to track the uncorrected accumulation of species over time we filtered species from the data set after first occurrence. We then aggreagated all trawls within a calendar year and calculated two measures of species richness, accounting for differences in sampling effort among years. The first measure was asymptotic species richness,</w:t>
+        <w:t xml:space="preserve">and further standardized to consistent taxonomic resolution for entire data series (Supplemental materials). We measured multiple aspects of species richness, first to track the uncorrected accumulation of species over time we filtered species from the data set after first occurrence. We then aggregated all trawls within a calendar year and calculated two measures of species richness, accounting for differences in sampling effort among years. The first measure was asymptotic species richness,</w:t>
       </w:r>
       <w:r>
         <w:t xml:space="preserve"> </w:t>
@@ -505,7 +499,7 @@
         <w:t xml:space="preserve"> </w:t>
       </w:r>
       <w:r>
-        <w:t xml:space="preserve">was calculated by the minimum samples within a year multiplied by 50. We calculated</w:t>
+        <w:t xml:space="preserve">was calculated by the minimum number of trawls within a year multiplied by 50. We calculated</w:t>
       </w:r>
       <w:r>
         <w:t xml:space="preserve"> </w:t>
@@ -572,17 +566,7 @@
         <w:t xml:space="preserve">)</w:t>
       </w:r>
       <w:r>
-        <w:t xml:space="preserve">(</w:t>
-      </w:r>
-      <w:r>
-        <w:rPr>
-          <w:bCs/>
-          <w:b/>
-        </w:rPr>
-        <w:t xml:space="preserve">mcglinn2021a?</w:t>
-      </w:r>
-      <w:r>
-        <w:t xml:space="preserve">)</w:t>
+        <w:t xml:space="preserve">(McGlinn et al. 2021)</w:t>
       </w:r>
       <w:r>
         <w:t xml:space="preserve">.</w:t>
@@ -736,17 +720,7 @@
         <w:t xml:space="preserve"> </w:t>
       </w:r>
       <w:r>
-        <w:t xml:space="preserve">(</w:t>
-      </w:r>
-      <w:r>
-        <w:rPr>
-          <w:bCs/>
-          <w:b/>
-        </w:rPr>
-        <w:t xml:space="preserve">simpson1949?</w:t>
-      </w:r>
-      <w:r>
-        <w:t xml:space="preserve">)</w:t>
+        <w:t xml:space="preserve">(Simpson 1949)</w:t>
       </w:r>
       <w:r>
         <w:t xml:space="preserve"> </w:t>
@@ -1125,7 +1099,7 @@
         <w:t xml:space="preserve">asymp</w:t>
       </w:r>
       <w:r>
-        <w:t xml:space="preserve">) which was relatively stable for the first five years (2007 – 2012), reaching a minimum value of 32 (26 – 39) in 2010. Estimated</w:t>
+        <w:t xml:space="preserve">) which was relatively stable for the first five years (2007 – 2012), reaching a minimum value of 41 in 2012. Estimated</w:t>
       </w:r>
       <w:r>
         <w:t xml:space="preserve"> </w:t>
@@ -1149,7 +1123,7 @@
         <w:t xml:space="preserve"> </w:t>
       </w:r>
       <w:r>
-        <w:t xml:space="preserve">increased in 2013 to a series maximum of 69 (58 – 87) in 2019. However, given the large differences in effort among years, variability in</w:t>
+        <w:t xml:space="preserve">increased in 2013 to a series maximum of 113 in 2016. However, given the large differences in effort among years, variability in</w:t>
       </w:r>
       <w:r>
         <w:t xml:space="preserve"> </w:t>
@@ -1263,7 +1237,7 @@
         <w:t xml:space="preserve"> </w:t>
       </w:r>
       <w:r>
-        <w:t xml:space="preserve">ranged from 24.1 (20.3 – 28) to 36.2 (32.7 – 39.2) (Figure 1).</w:t>
+        <w:t xml:space="preserve">ranged from 25.7 to 38 (Figure 1).</w:t>
       </w:r>
     </w:p>
     <w:p>
@@ -1338,7 +1312,7 @@
           <wp:inline>
             <wp:extent cx="4620126" cy="3696101"/>
             <wp:effectExtent b="0" l="0" r="0" t="0"/>
-            <wp:docPr descr="Figure 2." title="" id="1" name="Picture"/>
+            <wp:docPr descr="Figure 2. Total species turnover and partitioning" title="" id="1" name="Picture"/>
             <a:graphic>
               <a:graphicData uri="http://schemas.openxmlformats.org/drawingml/2006/picture">
                 <pic:pic>
@@ -1381,7 +1355,7 @@
         <w:pStyle w:val="ImageCaption"/>
       </w:pPr>
       <w:r>
-        <w:t xml:space="preserve">Figure 2.</w:t>
+        <w:t xml:space="preserve">Figure 2. Total species turnover and partitioning</w:t>
       </w:r>
     </w:p>
     <w:p>
@@ -1389,7 +1363,7 @@
         <w:pStyle w:val="BodyText"/>
       </w:pPr>
       <w:r>
-        <w:t xml:space="preserve">Species turnover likely occurred within species with moderate to low relative abundances. The effective number of highly abundant species,</w:t>
+        <w:t xml:space="preserve">Species turnover was likely confined to species with moderate to low relative abundances. The effective number of highly abundant species,</w:t>
       </w:r>
       <w:r>
         <w:t xml:space="preserve"> </w:t>
@@ -1475,7 +1449,7 @@
         <w:t xml:space="preserve">supplemental?</w:t>
       </w:r>
       <w:r>
-        <w:t xml:space="preserve">). In contrast, the percentage of rare species increased through time from 86.11 (81.16 – 90.29, 95% percentile interval [PI]) to 93.85 91.51 – 95.78, 95% PI; Figure 3A). Additionally, the normalized evenness in species relative abundances showed a consistent decline through time from a median value of 0.16 in 2007 (0.13 – 0.2, 95% PI) to 0.09 (0.07 – 0.11, 95% PI) in 2019. while the effectiv Species rarity increased through time Species and dominant species remained relatively stable throughout the time series.</w:t>
+        <w:t xml:space="preserve">). In contrast, the percentage of rare species increased slightly through time from 87.8 to 94.67. Additionally, the evenness in species abundances showed a clear decline through time from a median value of 0.15 in 2007 to 0.08 in 2019.</w:t>
       </w:r>
     </w:p>
     <w:p>
@@ -1487,12 +1461,12 @@
           <wp:inline>
             <wp:extent cx="4620126" cy="3696101"/>
             <wp:effectExtent b="0" l="0" r="0" t="0"/>
-            <wp:docPr descr="Figure 3." title="" id="1" name="Picture"/>
+            <wp:docPr descr="Figure 4. Species rarity and evenness in relative abundances through the data series." title="" id="1" name="Picture"/>
             <a:graphic>
               <a:graphicData uri="http://schemas.openxmlformats.org/drawingml/2006/picture">
                 <pic:pic>
                   <pic:nvPicPr>
-                    <pic:cNvPr descr="ms_files/figure-docx/diversity2%20plot-1.png" id="0" name="Picture"/>
+                    <pic:cNvPr descr="ms_files/figure-docx/evenness-1.png" id="0" name="Picture"/>
                     <pic:cNvPicPr>
                       <a:picLocks noChangeArrowheads="1" noChangeAspect="1"/>
                     </pic:cNvPicPr>
@@ -1530,7 +1504,7 @@
         <w:pStyle w:val="ImageCaption"/>
       </w:pPr>
       <w:r>
-        <w:t xml:space="preserve">Figure 3.</w:t>
+        <w:t xml:space="preserve">Figure 4. Species rarity and evenness in relative abundances through the data series.</w:t>
       </w:r>
     </w:p>
     <w:p>
@@ -1542,12 +1516,12 @@
           <wp:inline>
             <wp:extent cx="4620126" cy="3696101"/>
             <wp:effectExtent b="0" l="0" r="0" t="0"/>
-            <wp:docPr descr="Figure 4." title="" id="1" name="Picture"/>
+            <wp:docPr descr="Figure 5. Species evenness profiles based on Hill numbers relative to annual species richness. 0D is equal to the total number of species" title="" id="1" name="Picture"/>
             <a:graphic>
               <a:graphicData uri="http://schemas.openxmlformats.org/drawingml/2006/picture">
                 <pic:pic>
                   <pic:nvPicPr>
-                    <pic:cNvPr descr="ms_files/figure-docx/evenness-1.png" id="0" name="Picture"/>
+                    <pic:cNvPr descr="ms_files/figure-docx/evenness%20profile-1.png" id="0" name="Picture"/>
                     <pic:cNvPicPr>
                       <a:picLocks noChangeArrowheads="1" noChangeAspect="1"/>
                     </pic:cNvPicPr>
@@ -1585,7 +1559,19 @@
         <w:pStyle w:val="ImageCaption"/>
       </w:pPr>
       <w:r>
-        <w:t xml:space="preserve">Figure 4.</w:t>
+        <w:t xml:space="preserve">Figure 5. Species evenness profiles based on Hill numbers relative to annual species richness.</w:t>
+      </w:r>
+      <w:r>
+        <w:t xml:space="preserve"> </w:t>
+      </w:r>
+      <w:r>
+        <w:rPr>
+          <w:vertAlign w:val="superscript"/>
+        </w:rPr>
+        <w:t xml:space="preserve">0</w:t>
+      </w:r>
+      <w:r>
+        <w:t xml:space="preserve">D is equal to the total number of species</w:t>
       </w:r>
     </w:p>
     <w:bookmarkEnd w:id="32"/>
@@ -1614,7 +1600,7 @@
       </w:r>
     </w:p>
     <w:bookmarkEnd w:id="34"/>
-    <w:bookmarkStart w:id="54" w:name="references"/>
+    <w:bookmarkStart w:id="56" w:name="references"/>
     <w:p>
       <w:pPr>
         <w:pStyle w:val="Heading1"/>
@@ -1623,7 +1609,7 @@
         <w:t xml:space="preserve">References</w:t>
       </w:r>
     </w:p>
-    <w:bookmarkStart w:id="53" w:name="refs"/>
+    <w:bookmarkStart w:id="55" w:name="refs"/>
     <w:bookmarkStart w:id="35" w:name="ref-antao2020"/>
     <w:p>
       <w:pPr>
@@ -1961,17 +1947,39 @@
       </w:r>
     </w:p>
     <w:bookmarkEnd w:id="47"/>
-    <w:bookmarkStart w:id="48" w:name="ref-scheffer2003"/>
+    <w:bookmarkStart w:id="48" w:name="ref-mcglinn2021a"/>
     <w:p>
       <w:pPr>
         <w:pStyle w:val="Bibliography"/>
       </w:pPr>
       <w:r>
+        <w:t xml:space="preserve">McGlinn, D., X. Xiao, B. McGill, F. May, T. Engel, C. Oliver, S. Blowes, T. Knight, O. Purschke, N. Gotelli, and J. Chase. 2021. Mobr:</w:t>
+      </w:r>
+      <w:r>
+        <w:t xml:space="preserve"> </w:t>
+      </w:r>
+      <w:r>
+        <w:t xml:space="preserve">Measurement</w:t>
+      </w:r>
+      <w:r>
+        <w:t xml:space="preserve"> </w:t>
+      </w:r>
+      <w:r>
+        <w:t xml:space="preserve">of biodiversity. Manual.</w:t>
+      </w:r>
+    </w:p>
+    <w:bookmarkEnd w:id="48"/>
+    <w:bookmarkStart w:id="49" w:name="ref-scheffer2003"/>
+    <w:p>
+      <w:pPr>
+        <w:pStyle w:val="Bibliography"/>
+      </w:pPr>
+      <w:r>
         <w:t xml:space="preserve">Scheffer, M., and S. R. Carpenter. 2003. Catastrophic regime shifts in ecosystems: Linking theory to observation. Trends in Ecology &amp; Evolution 18:648–656.</w:t>
       </w:r>
     </w:p>
-    <w:bookmarkEnd w:id="48"/>
-    <w:bookmarkStart w:id="49" w:name="ref-shoemaker2020"/>
+    <w:bookmarkEnd w:id="49"/>
+    <w:bookmarkStart w:id="50" w:name="ref-shoemaker2020"/>
     <w:p>
       <w:pPr>
         <w:pStyle w:val="Bibliography"/>
@@ -1980,18 +1988,37 @@
         <w:t xml:space="preserve">Shoemaker, L. G., L. L. Sullivan, I. Donohue, J. S. Cabral, R. J. Williams, M. M. Mayfield, J. M. Chase, C. Chu, W. S. Harpole, A. Huth, J. HilleRisLambers, A. R. M. James, N. J. B. Kraft, F. May, R. Muthukrishnan, S. Satterlee, F. Taubert, X. Wang, T. Wiegand, Q. Yang, and K. C. Abbott. 2020. Integrating the underlying structure of stochasticity into community ecology. Ecology 101:e02922.</w:t>
       </w:r>
     </w:p>
-    <w:bookmarkEnd w:id="49"/>
-    <w:bookmarkStart w:id="50" w:name="ref-solomon1975"/>
+    <w:bookmarkEnd w:id="50"/>
+    <w:bookmarkStart w:id="51" w:name="ref-simpson1949"/>
     <w:p>
       <w:pPr>
         <w:pStyle w:val="Bibliography"/>
       </w:pPr>
       <w:r>
+        <w:t xml:space="preserve">Simpson, E. H. 1949. Measurement of</w:t>
+      </w:r>
+      <w:r>
+        <w:t xml:space="preserve"> </w:t>
+      </w:r>
+      <w:r>
+        <w:t xml:space="preserve">Diversity</w:t>
+      </w:r>
+      <w:r>
+        <w:t xml:space="preserve">. Nature 163:688–688.</w:t>
+      </w:r>
+    </w:p>
+    <w:bookmarkEnd w:id="51"/>
+    <w:bookmarkStart w:id="52" w:name="ref-solomon1975"/>
+    <w:p>
+      <w:pPr>
+        <w:pStyle w:val="Bibliography"/>
+      </w:pPr>
+      <w:r>
         <w:t xml:space="preserve">Solomon, D. L. 1975. A comparative approach to species diversity:7.</w:t>
       </w:r>
     </w:p>
-    <w:bookmarkEnd w:id="50"/>
-    <w:bookmarkStart w:id="51" w:name="ref-steffen2015"/>
+    <w:bookmarkEnd w:id="52"/>
+    <w:bookmarkStart w:id="53" w:name="ref-steffen2015"/>
     <w:p>
       <w:pPr>
         <w:pStyle w:val="Bibliography"/>
@@ -2018,8 +2045,8 @@
         <w:t xml:space="preserve">. The Anthropocene Review 2:81–98.</w:t>
       </w:r>
     </w:p>
-    <w:bookmarkEnd w:id="51"/>
-    <w:bookmarkStart w:id="52" w:name="ref-williams2011"/>
+    <w:bookmarkEnd w:id="53"/>
+    <w:bookmarkStart w:id="54" w:name="ref-williams2011"/>
     <w:p>
       <w:pPr>
         <w:pStyle w:val="Bibliography"/>
@@ -2037,9 +2064,9 @@
         <w:t xml:space="preserve">. Journal of Ecology 99:664–677.</w:t>
       </w:r>
     </w:p>
-    <w:bookmarkEnd w:id="52"/>
-    <w:bookmarkEnd w:id="53"/>
     <w:bookmarkEnd w:id="54"/>
+    <w:bookmarkEnd w:id="55"/>
+    <w:bookmarkEnd w:id="56"/>
     <w:sectPr>
       <w:footerReference w:type="default" r:id="rId9"/>
       <w:pgSz w:w="12240" w:h="15840" w:code="1"/>

</xml_diff>